<commit_message>
Thu 22 Nov 2018 20:22:06 GMT
</commit_message>
<xml_diff>
--- a/Templates/pandoc/reference.docx
+++ b/Templates/pandoc/reference.docx
@@ -5,7 +5,7 @@
     <w:p>
       <w:pPr>
         <w:pStyle w:val="Title"/>
-        <w:spacing w:before="0" w:after="0"/>
+        <w:spacing w:lineRule="auto" w:line="360" w:before="0" w:after="0"/>
         <w:contextualSpacing/>
         <w:rPr/>
       </w:pPr>
@@ -19,7 +19,7 @@
     <w:p>
       <w:pPr>
         <w:pStyle w:val="Subtitle"/>
-        <w:spacing w:before="0" w:after="0"/>
+        <w:spacing w:lineRule="auto" w:line="480" w:before="0" w:after="0"/>
         <w:contextualSpacing/>
         <w:rPr/>
       </w:pPr>
@@ -56,17 +56,11 @@
         <w:rPr/>
       </w:pPr>
       <w:r>
-        <w:rPr>
-          <w:lang w:val="en-US"/>
-        </w:rPr>
+        <w:rPr/>
         <w:t xml:space="preserve"> </w:t>
       </w:r>
       <w:r>
-        <w:rPr>
-          <w:i/>
-          <w:iCs/>
-          <w:lang w:val="en-US"/>
-        </w:rPr>
+        <w:rPr/>
         <w:t xml:space="preserve">Date </w:t>
       </w:r>
     </w:p>
@@ -356,6 +350,20 @@
     <w:p>
       <w:pPr>
         <w:pStyle w:val="BlockText"/>
+        <w:rPr/>
+      </w:pPr>
+      <w:r>
+        <w:rPr/>
+        <w:t xml:space="preserve"> </w:t>
+      </w:r>
+      <w:r>
+        <w:rPr/>
+        <w:t xml:space="preserve">Block Text. </w:t>
+      </w:r>
+    </w:p>
+    <w:p>
+      <w:pPr>
+        <w:pStyle w:val="TableCaption"/>
         <w:rPr>
           <w:rFonts w:ascii="Arial" w:hAnsi="Arial"/>
           <w:b w:val="false"/>
@@ -366,7 +374,6 @@
       </w:pPr>
       <w:r>
         <w:rPr>
-          <w:rFonts w:ascii="Arial" w:hAnsi="Arial"/>
           <w:b w:val="false"/>
           <w:bCs w:val="false"/>
           <w:color w:val="auto"/>
@@ -375,38 +382,11 @@
       </w:r>
       <w:r>
         <w:rPr>
-          <w:rFonts w:ascii="Arial" w:hAnsi="Arial"/>
           <w:b w:val="false"/>
           <w:bCs w:val="false"/>
           <w:color w:val="auto"/>
-        </w:rPr>
-        <w:t xml:space="preserve">Block Text. </w:t>
-      </w:r>
-    </w:p>
-    <w:p>
-      <w:pPr>
-        <w:pStyle w:val="TableCaption"/>
-        <w:rPr>
-          <w:rFonts w:ascii="Arial" w:hAnsi="Arial"/>
-          <w:b w:val="false"/>
-          <w:b w:val="false"/>
-          <w:bCs w:val="false"/>
-          <w:color w:val="auto"/>
-        </w:rPr>
-      </w:pPr>
-      <w:r>
-        <w:rPr>
-          <w:b w:val="false"/>
-          <w:bCs w:val="false"/>
-          <w:color w:val="auto"/>
-        </w:rPr>
-        <w:t xml:space="preserve"> </w:t>
-      </w:r>
-      <w:r>
-        <w:rPr>
-          <w:b w:val="false"/>
-          <w:bCs w:val="false"/>
-          <w:color w:val="auto"/>
+          <w:sz w:val="20"/>
+          <w:szCs w:val="20"/>
         </w:rPr>
         <w:t xml:space="preserve">Table caption. </w:t>
       </w:r>
@@ -418,8 +398,8 @@
         <w:jc w:val="left"/>
         <w:tblInd w:w="108" w:type="dxa"/>
         <w:tblBorders>
-          <w:bottom w:val="single" w:sz="6" w:space="0" w:color="000000"/>
-          <w:insideH w:val="single" w:sz="6" w:space="0" w:color="000000"/>
+          <w:bottom w:val="single" w:sz="6" w:space="0" w:color="3465A4"/>
+          <w:insideH w:val="single" w:sz="6" w:space="0" w:color="3465A4"/>
         </w:tblBorders>
         <w:tblCellMar>
           <w:top w:w="0" w:type="dxa"/>
@@ -441,10 +421,10 @@
           <w:tcPr>
             <w:tcW w:w="4513" w:type="dxa"/>
             <w:tcBorders>
-              <w:bottom w:val="single" w:sz="6" w:space="0" w:color="000000"/>
-              <w:insideH w:val="single" w:sz="6" w:space="0" w:color="000000"/>
+              <w:bottom w:val="single" w:sz="6" w:space="0" w:color="3465A4"/>
+              <w:insideH w:val="single" w:sz="6" w:space="0" w:color="3465A4"/>
             </w:tcBorders>
-            <w:shd w:fill="auto" w:val="clear"/>
+            <w:shd w:fill="B4C7DC" w:val="clear"/>
             <w:vAlign w:val="bottom"/>
           </w:tcPr>
           <w:p>
@@ -483,10 +463,10 @@
           <w:tcPr>
             <w:tcW w:w="4512" w:type="dxa"/>
             <w:tcBorders>
-              <w:bottom w:val="single" w:sz="6" w:space="0" w:color="000000"/>
-              <w:insideH w:val="single" w:sz="6" w:space="0" w:color="000000"/>
+              <w:bottom w:val="single" w:sz="6" w:space="0" w:color="3465A4"/>
+              <w:insideH w:val="single" w:sz="6" w:space="0" w:color="3465A4"/>
             </w:tcBorders>
-            <w:shd w:fill="auto" w:val="clear"/>
+            <w:shd w:fill="B4C7DC" w:val="clear"/>
             <w:vAlign w:val="bottom"/>
           </w:tcPr>
           <w:p>
@@ -528,9 +508,9 @@
           <w:tcPr>
             <w:tcW w:w="4513" w:type="dxa"/>
             <w:tcBorders>
-              <w:top w:val="single" w:sz="6" w:space="0" w:color="000000"/>
-              <w:bottom w:val="single" w:sz="6" w:space="0" w:color="000000"/>
-              <w:insideH w:val="single" w:sz="6" w:space="0" w:color="000000"/>
+              <w:top w:val="single" w:sz="6" w:space="0" w:color="3465A4"/>
+              <w:bottom w:val="single" w:sz="6" w:space="0" w:color="3465A4"/>
+              <w:insideH w:val="single" w:sz="6" w:space="0" w:color="3465A4"/>
             </w:tcBorders>
             <w:shd w:fill="auto" w:val="clear"/>
           </w:tcPr>
@@ -570,9 +550,9 @@
           <w:tcPr>
             <w:tcW w:w="4512" w:type="dxa"/>
             <w:tcBorders>
-              <w:top w:val="single" w:sz="6" w:space="0" w:color="000000"/>
-              <w:bottom w:val="single" w:sz="6" w:space="0" w:color="000000"/>
-              <w:insideH w:val="single" w:sz="6" w:space="0" w:color="000000"/>
+              <w:top w:val="single" w:sz="6" w:space="0" w:color="3465A4"/>
+              <w:bottom w:val="single" w:sz="6" w:space="0" w:color="3465A4"/>
+              <w:insideH w:val="single" w:sz="6" w:space="0" w:color="3465A4"/>
             </w:tcBorders>
             <w:shd w:fill="auto" w:val="clear"/>
           </w:tcPr>
@@ -634,8 +614,18 @@
           <w:b w:val="false"/>
           <w:bCs w:val="false"/>
           <w:color w:val="auto"/>
-        </w:rPr>
-        <w:t xml:space="preserve">Image Caption </w:t>
+          <w:sz w:val="20"/>
+          <w:szCs w:val="20"/>
+        </w:rPr>
+        <w:t>Image Caption</w:t>
+      </w:r>
+      <w:r>
+        <w:rPr>
+          <w:b w:val="false"/>
+          <w:bCs w:val="false"/>
+          <w:color w:val="auto"/>
+        </w:rPr>
+        <w:t xml:space="preserve"> </w:t>
       </w:r>
     </w:p>
     <w:p>
@@ -804,7 +794,6 @@
   <w:abstractNum w:abstractNumId="1">
     <w:lvl w:ilvl="0">
       <w:start w:val="1"/>
-      <w:pStyle w:val="Heading1"/>
       <w:numFmt w:val="decimal"/>
       <w:suff w:val="space"/>
       <w:lvlText w:val="%1."/>
@@ -1424,11 +1413,10 @@
       <w:keepLines/>
       <w:numPr>
         <w:ilvl w:val="0"/>
-        <w:numId w:val="1"/>
+        <w:numId w:val="2"/>
       </w:numPr>
       <w:spacing w:before="400" w:after="120"/>
       <w:contextualSpacing/>
-      <w:outlineLvl w:val="0"/>
     </w:pPr>
     <w:rPr>
       <w:sz w:val="40"/>
@@ -1757,6 +1745,28 @@
       <w:bCs w:val="false"/>
     </w:rPr>
   </w:style>
+  <w:style w:type="character" w:styleId="ListLabel4">
+    <w:name w:val="ListLabel 4"/>
+    <w:qFormat/>
+    <w:rPr>
+      <w:b w:val="false"/>
+      <w:bCs w:val="false"/>
+      <w:color w:val="auto"/>
+    </w:rPr>
+  </w:style>
+  <w:style w:type="character" w:styleId="ListLabel5">
+    <w:name w:val="ListLabel 5"/>
+    <w:qFormat/>
+    <w:rPr>
+      <w:b w:val="false"/>
+      <w:bCs w:val="false"/>
+    </w:rPr>
+  </w:style>
+  <w:style w:type="character" w:styleId="NumberingSymbols">
+    <w:name w:val="Numbering Symbols"/>
+    <w:qFormat/>
+    <w:rPr/>
+  </w:style>
   <w:style w:type="paragraph" w:styleId="Heading">
     <w:name w:val="Heading"/>
     <w:basedOn w:val="Normal"/>
@@ -1803,7 +1813,7 @@
       <w:rFonts w:cs="Lucida Sans"/>
       <w:i/>
       <w:iCs/>
-      <w:sz w:val="24"/>
+      <w:sz w:val="20"/>
       <w:szCs w:val="24"/>
     </w:rPr>
   </w:style>
@@ -1885,14 +1895,16 @@
     <w:qFormat/>
     <w:pPr>
       <w:spacing w:before="100" w:after="100"/>
-      <w:ind w:hanging="0"/>
+      <w:ind w:left="720" w:hanging="0"/>
       <w:contextualSpacing/>
     </w:pPr>
     <w:rPr>
-      <w:rFonts w:ascii="Calibri" w:hAnsi="Calibri" w:eastAsia="" w:cs="" w:asciiTheme="majorHAnsi" w:cstheme="majorBidi" w:eastAsiaTheme="majorEastAsia" w:hAnsiTheme="majorHAnsi"/>
+      <w:rFonts w:ascii="Times New Roman" w:hAnsi="Times New Roman" w:eastAsia="" w:cs="" w:cstheme="majorBidi" w:eastAsiaTheme="majorEastAsia"/>
       <w:bCs/>
-      <w:sz w:val="20"/>
-      <w:szCs w:val="20"/>
+      <w:i/>
+      <w:iCs/>
+      <w:sz w:val="22"/>
+      <w:szCs w:val="22"/>
     </w:rPr>
   </w:style>
   <w:style w:type="paragraph" w:styleId="TableCaption">
@@ -1966,10 +1978,12 @@
     <w:pPr>
       <w:keepNext w:val="true"/>
       <w:keepLines/>
-      <w:spacing w:before="0" w:after="0"/>
+      <w:spacing w:lineRule="auto" w:line="360" w:before="0" w:after="0"/>
       <w:contextualSpacing/>
     </w:pPr>
     <w:rPr>
+      <w:i/>
+      <w:iCs/>
       <w:sz w:val="20"/>
       <w:szCs w:val="20"/>
     </w:rPr>
@@ -1983,11 +1997,13 @@
       <w:keepLines/>
       <w:widowControl/>
       <w:bidi w:val="0"/>
-      <w:spacing w:before="0" w:after="0"/>
+      <w:spacing w:lineRule="auto" w:line="360" w:before="0" w:after="0"/>
       <w:jc w:val="left"/>
     </w:pPr>
     <w:rPr>
       <w:rFonts w:ascii="Arial" w:hAnsi="Arial" w:eastAsia="Arial" w:cs="Arial"/>
+      <w:i w:val="false"/>
+      <w:iCs w:val="false"/>
       <w:color w:val="auto"/>
       <w:kern w:val="0"/>
       <w:sz w:val="22"/>
@@ -2004,12 +2020,13 @@
       <w:keepLines/>
       <w:widowControl/>
       <w:bidi w:val="0"/>
+      <w:spacing w:lineRule="auto" w:line="360"/>
       <w:jc w:val="left"/>
     </w:pPr>
     <w:rPr>
       <w:rFonts w:ascii="Arial" w:hAnsi="Arial" w:eastAsia="Arial" w:cs="Arial"/>
-      <w:i/>
-      <w:iCs/>
+      <w:i w:val="false"/>
+      <w:iCs w:val="false"/>
       <w:color w:val="auto"/>
       <w:kern w:val="0"/>
       <w:sz w:val="22"/>

</xml_diff>

<commit_message>
Sun 02 Dec 2018 20:59:46 GMT
</commit_message>
<xml_diff>
--- a/Templates/pandoc/reference.docx
+++ b/Templates/pandoc/reference.docx
@@ -5,6 +5,10 @@
     <w:p>
       <w:pPr>
         <w:pStyle w:val="Title"/>
+        <w:numPr>
+          <w:ilvl w:val="0"/>
+          <w:numId w:val="3"/>
+        </w:numPr>
         <w:spacing w:lineRule="auto" w:line="360" w:before="0" w:after="0"/>
         <w:contextualSpacing/>
         <w:rPr/>
@@ -794,12 +798,12 @@
   <w:abstractNum w:abstractNumId="1">
     <w:lvl w:ilvl="0">
       <w:start w:val="1"/>
-      <w:numFmt w:val="decimal"/>
-      <w:suff w:val="space"/>
-      <w:lvlText w:val="%1."/>
-      <w:lvlJc w:val="left"/>
-      <w:pPr>
-        <w:ind w:left="360" w:hanging="360"/>
+      <w:numFmt w:val="none"/>
+      <w:suff w:val="nothing"/>
+      <w:lvlText w:val=""/>
+      <w:lvlJc w:val="left"/>
+      <w:pPr>
+        <w:ind w:left="0" w:hanging="0"/>
       </w:pPr>
     </w:lvl>
     <w:lvl w:ilvl="1">
@@ -807,7 +811,7 @@
       <w:pStyle w:val="Heading2"/>
       <w:numFmt w:val="decimal"/>
       <w:suff w:val="space"/>
-      <w:lvlText w:val="%1.%2."/>
+      <w:lvlText w:val="%2."/>
       <w:lvlJc w:val="left"/>
       <w:pPr>
         <w:ind w:left="360" w:hanging="360"/>
@@ -818,7 +822,7 @@
       <w:pStyle w:val="Heading3"/>
       <w:numFmt w:val="decimal"/>
       <w:suff w:val="space"/>
-      <w:lvlText w:val="%1.%2.%3."/>
+      <w:lvlText w:val="%2.%3."/>
       <w:lvlJc w:val="left"/>
       <w:pPr>
         <w:ind w:left="360" w:hanging="360"/>
@@ -829,7 +833,7 @@
       <w:pStyle w:val="Heading4"/>
       <w:numFmt w:val="decimal"/>
       <w:suff w:val="space"/>
-      <w:lvlText w:val="%1.%2.%3.%4."/>
+      <w:lvlText w:val="%2.%3.%4."/>
       <w:lvlJc w:val="left"/>
       <w:pPr>
         <w:ind w:left="360" w:hanging="360"/>
@@ -980,6 +984,123 @@
       <w:lvlJc w:val="left"/>
       <w:pPr>
         <w:ind w:left="1080" w:hanging="360"/>
+      </w:pPr>
+    </w:lvl>
+  </w:abstractNum>
+  <w:abstractNum w:abstractNumId="3">
+    <w:lvl w:ilvl="0">
+      <w:start w:val="1"/>
+      <w:numFmt w:val="upperRoman"/>
+      <w:lvlText w:val="%1)"/>
+      <w:lvlJc w:val="left"/>
+      <w:pPr>
+        <w:tabs>
+          <w:tab w:val="num" w:pos="720"/>
+        </w:tabs>
+        <w:ind w:left="720" w:hanging="360"/>
+      </w:pPr>
+      <w:rPr/>
+    </w:lvl>
+    <w:lvl w:ilvl="1">
+      <w:start w:val="1"/>
+      <w:numFmt w:val="upperLetter"/>
+      <w:lvlText w:val="%2."/>
+      <w:lvlJc w:val="left"/>
+      <w:pPr>
+        <w:tabs>
+          <w:tab w:val="num" w:pos="1080"/>
+        </w:tabs>
+        <w:ind w:left="1080" w:hanging="360"/>
+      </w:pPr>
+      <w:rPr/>
+    </w:lvl>
+    <w:lvl w:ilvl="2">
+      <w:start w:val="1"/>
+      <w:numFmt w:val="decimal"/>
+      <w:lvlText w:val="%3."/>
+      <w:lvlJc w:val="left"/>
+      <w:pPr>
+        <w:tabs>
+          <w:tab w:val="num" w:pos="1440"/>
+        </w:tabs>
+        <w:ind w:left="1440" w:hanging="360"/>
+      </w:pPr>
+      <w:rPr/>
+    </w:lvl>
+    <w:lvl w:ilvl="3">
+      <w:start w:val="1"/>
+      <w:numFmt w:val="lowerLetter"/>
+      <w:lvlText w:val="%4."/>
+      <w:lvlJc w:val="left"/>
+      <w:pPr>
+        <w:tabs>
+          <w:tab w:val="num" w:pos="1800"/>
+        </w:tabs>
+        <w:ind w:left="1800" w:hanging="360"/>
+      </w:pPr>
+      <w:rPr/>
+    </w:lvl>
+    <w:lvl w:ilvl="4">
+      <w:start w:val="1"/>
+      <w:numFmt w:val="lowerRoman"/>
+      <w:lvlText w:val="%5."/>
+      <w:lvlJc w:val="left"/>
+      <w:pPr>
+        <w:tabs>
+          <w:tab w:val="num" w:pos="2160"/>
+        </w:tabs>
+        <w:ind w:left="2160" w:hanging="360"/>
+      </w:pPr>
+      <w:rPr/>
+    </w:lvl>
+    <w:lvl w:ilvl="5">
+      <w:start w:val="1"/>
+      <w:numFmt w:val="decimal"/>
+      <w:lvlText w:val="%6."/>
+      <w:lvlJc w:val="left"/>
+      <w:pPr>
+        <w:tabs>
+          <w:tab w:val="num" w:pos="2520"/>
+        </w:tabs>
+        <w:ind w:left="2520" w:hanging="360"/>
+      </w:pPr>
+      <w:rPr/>
+    </w:lvl>
+    <w:lvl w:ilvl="6">
+      <w:start w:val="1"/>
+      <w:numFmt w:val="lowerLetter"/>
+      <w:lvlText w:val="%7."/>
+      <w:lvlJc w:val="left"/>
+      <w:pPr>
+        <w:tabs>
+          <w:tab w:val="num" w:pos="2880"/>
+        </w:tabs>
+        <w:ind w:left="2880" w:hanging="360"/>
+      </w:pPr>
+      <w:rPr/>
+    </w:lvl>
+    <w:lvl w:ilvl="7">
+      <w:start w:val="1"/>
+      <w:numFmt w:val="decimal"/>
+      <w:lvlText w:val="%8."/>
+      <w:lvlJc w:val="left"/>
+      <w:pPr>
+        <w:tabs>
+          <w:tab w:val="num" w:pos="3240"/>
+        </w:tabs>
+        <w:ind w:left="3240" w:hanging="360"/>
+      </w:pPr>
+    </w:lvl>
+    <w:lvl w:ilvl="8">
+      <w:start w:val="1"/>
+      <w:numFmt w:val="decimal"/>
+      <w:lvlText w:val="%9."/>
+      <w:lvlJc w:val="left"/>
+      <w:pPr>
+        <w:tabs>
+          <w:tab w:val="num" w:pos="3600"/>
+        </w:tabs>
+        <w:ind w:left="3600" w:hanging="360"/>
       </w:pPr>
     </w:lvl>
   </w:abstractNum>
@@ -988,6 +1109,9 @@
   </w:num>
   <w:num w:numId="2">
     <w:abstractNumId w:val="2"/>
+  </w:num>
+  <w:num w:numId="3">
+    <w:abstractNumId w:val="3"/>
   </w:num>
 </w:numbering>
 </file>
@@ -1411,10 +1535,6 @@
     <w:pPr>
       <w:keepNext w:val="true"/>
       <w:keepLines/>
-      <w:numPr>
-        <w:ilvl w:val="0"/>
-        <w:numId w:val="2"/>
-      </w:numPr>
       <w:spacing w:before="400" w:after="120"/>
       <w:contextualSpacing/>
     </w:pPr>
@@ -1766,6 +1886,23 @@
     <w:name w:val="Numbering Symbols"/>
     <w:qFormat/>
     <w:rPr/>
+  </w:style>
+  <w:style w:type="character" w:styleId="ListLabel6">
+    <w:name w:val="ListLabel 6"/>
+    <w:qFormat/>
+    <w:rPr>
+      <w:b w:val="false"/>
+      <w:bCs w:val="false"/>
+      <w:color w:val="auto"/>
+    </w:rPr>
+  </w:style>
+  <w:style w:type="character" w:styleId="ListLabel7">
+    <w:name w:val="ListLabel 7"/>
+    <w:qFormat/>
+    <w:rPr>
+      <w:b w:val="false"/>
+      <w:bCs w:val="false"/>
+    </w:rPr>
   </w:style>
   <w:style w:type="paragraph" w:styleId="Heading">
     <w:name w:val="Heading"/>

</xml_diff>